<commit_message>
modifications, working on Alloy
</commit_message>
<xml_diff>
--- a/RASD/RASD_MEME.docx
+++ b/RASD/RASD_MEME.docx
@@ -1581,7 +1581,7 @@
                     <w:noProof/>
                     <w:webHidden/>
                   </w:rPr>
-                  <w:t>6</w:t>
+                  <w:t>7</w:t>
                 </w:r>
                 <w:r>
                   <w:rPr>
@@ -1758,7 +1758,7 @@
                     <w:noProof/>
                     <w:webHidden/>
                   </w:rPr>
-                  <w:t>7</w:t>
+                  <w:t>8</w:t>
                 </w:r>
                 <w:r>
                   <w:rPr>
@@ -1936,7 +1936,7 @@
                     <w:noProof/>
                     <w:webHidden/>
                   </w:rPr>
-                  <w:t>11</w:t>
+                  <w:t>12</w:t>
                 </w:r>
                 <w:r>
                   <w:rPr>
@@ -2026,7 +2026,7 @@
                     <w:noProof/>
                     <w:webHidden/>
                   </w:rPr>
-                  <w:t>11</w:t>
+                  <w:t>12</w:t>
                 </w:r>
                 <w:r>
                   <w:rPr>
@@ -2116,7 +2116,7 @@
                     <w:noProof/>
                     <w:webHidden/>
                   </w:rPr>
-                  <w:t>11</w:t>
+                  <w:t>13</w:t>
                 </w:r>
                 <w:r>
                   <w:rPr>
@@ -2206,7 +2206,7 @@
                     <w:noProof/>
                     <w:webHidden/>
                   </w:rPr>
-                  <w:t>11</w:t>
+                  <w:t>13</w:t>
                 </w:r>
                 <w:r>
                   <w:rPr>
@@ -2295,7 +2295,7 @@
                     <w:noProof/>
                     <w:webHidden/>
                   </w:rPr>
-                  <w:t>11</w:t>
+                  <w:t>13</w:t>
                 </w:r>
                 <w:r>
                   <w:rPr>
@@ -2384,7 +2384,7 @@
                     <w:noProof/>
                     <w:webHidden/>
                   </w:rPr>
-                  <w:t>11</w:t>
+                  <w:t>14</w:t>
                 </w:r>
                 <w:r>
                   <w:rPr>
@@ -2472,7 +2472,7 @@
                     <w:noProof/>
                     <w:webHidden/>
                   </w:rPr>
-                  <w:t>11</w:t>
+                  <w:t>14</w:t>
                 </w:r>
                 <w:r>
                   <w:rPr>
@@ -2561,7 +2561,7 @@
                     <w:noProof/>
                     <w:webHidden/>
                   </w:rPr>
-                  <w:t>11</w:t>
+                  <w:t>14</w:t>
                 </w:r>
                 <w:r>
                   <w:rPr>
@@ -2649,7 +2649,7 @@
                     <w:noProof/>
                     <w:webHidden/>
                   </w:rPr>
-                  <w:t>11</w:t>
+                  <w:t>14</w:t>
                 </w:r>
                 <w:r>
                   <w:rPr>
@@ -2737,7 +2737,7 @@
                     <w:noProof/>
                     <w:webHidden/>
                   </w:rPr>
-                  <w:t>11</w:t>
+                  <w:t>18</w:t>
                 </w:r>
                 <w:r>
                   <w:rPr>
@@ -2825,7 +2825,7 @@
                     <w:noProof/>
                     <w:webHidden/>
                   </w:rPr>
-                  <w:t>11</w:t>
+                  <w:t>18</w:t>
                 </w:r>
                 <w:r>
                   <w:rPr>
@@ -2914,7 +2914,7 @@
                     <w:noProof/>
                     <w:webHidden/>
                   </w:rPr>
-                  <w:t>11</w:t>
+                  <w:t>18</w:t>
                 </w:r>
                 <w:r>
                   <w:rPr>
@@ -3003,7 +3003,7 @@
                     <w:noProof/>
                     <w:webHidden/>
                   </w:rPr>
-                  <w:t>12</w:t>
+                  <w:t>28</w:t>
                 </w:r>
                 <w:r>
                   <w:rPr>
@@ -3092,7 +3092,7 @@
                     <w:noProof/>
                     <w:webHidden/>
                   </w:rPr>
-                  <w:t>12</w:t>
+                  <w:t>28</w:t>
                 </w:r>
                 <w:r>
                   <w:rPr>
@@ -3181,7 +3181,7 @@
                     <w:noProof/>
                     <w:webHidden/>
                   </w:rPr>
-                  <w:t>12</w:t>
+                  <w:t>29</w:t>
                 </w:r>
                 <w:r>
                   <w:rPr>
@@ -3269,7 +3269,7 @@
                     <w:noProof/>
                     <w:webHidden/>
                   </w:rPr>
-                  <w:t>12</w:t>
+                  <w:t>29</w:t>
                 </w:r>
                 <w:r>
                   <w:rPr>
@@ -3357,7 +3357,7 @@
                     <w:noProof/>
                     <w:webHidden/>
                   </w:rPr>
-                  <w:t>12</w:t>
+                  <w:t>29</w:t>
                 </w:r>
                 <w:r>
                   <w:rPr>
@@ -3445,7 +3445,7 @@
                     <w:noProof/>
                     <w:webHidden/>
                   </w:rPr>
-                  <w:t>12</w:t>
+                  <w:t>29</w:t>
                 </w:r>
                 <w:r>
                   <w:rPr>
@@ -3533,7 +3533,7 @@
                     <w:noProof/>
                     <w:webHidden/>
                   </w:rPr>
-                  <w:t>12</w:t>
+                  <w:t>30</w:t>
                 </w:r>
                 <w:r>
                   <w:rPr>
@@ -3621,7 +3621,7 @@
                     <w:noProof/>
                     <w:webHidden/>
                   </w:rPr>
-                  <w:t>12</w:t>
+                  <w:t>30</w:t>
                 </w:r>
                 <w:r>
                   <w:rPr>
@@ -3709,7 +3709,7 @@
                     <w:noProof/>
                     <w:webHidden/>
                   </w:rPr>
-                  <w:t>12</w:t>
+                  <w:t>30</w:t>
                 </w:r>
                 <w:r>
                   <w:rPr>
@@ -3797,7 +3797,7 @@
                     <w:noProof/>
                     <w:webHidden/>
                   </w:rPr>
-                  <w:t>12</w:t>
+                  <w:t>30</w:t>
                 </w:r>
                 <w:r>
                   <w:rPr>
@@ -3888,6 +3888,8 @@
           <w:pPr>
             <w:spacing w:after="0" w:line="240" w:lineRule="auto"/>
           </w:pPr>
+          <w:bookmarkStart w:id="1" w:name="_GoBack"/>
+          <w:bookmarkEnd w:id="1"/>
         </w:p>
         <w:p>
           <w:pPr>
@@ -4014,7 +4016,7 @@
           <w:bCs/>
         </w:rPr>
       </w:pPr>
-      <w:bookmarkStart w:id="1" w:name="_Toc23498689"/>
+      <w:bookmarkStart w:id="2" w:name="_Toc23498689"/>
       <w:proofErr w:type="spellStart"/>
       <w:r>
         <w:rPr>
@@ -4023,7 +4025,7 @@
         </w:rPr>
         <w:t>Introduction</w:t>
       </w:r>
-      <w:bookmarkEnd w:id="1"/>
+      <w:bookmarkEnd w:id="2"/>
       <w:proofErr w:type="spellEnd"/>
     </w:p>
     <w:p>
@@ -4044,7 +4046,7 @@
           <w:bCs/>
         </w:rPr>
       </w:pPr>
-      <w:bookmarkStart w:id="2" w:name="_Toc23498690"/>
+      <w:bookmarkStart w:id="3" w:name="_Toc23498690"/>
       <w:proofErr w:type="spellStart"/>
       <w:r>
         <w:rPr>
@@ -4053,7 +4055,7 @@
         </w:rPr>
         <w:t>Purpose</w:t>
       </w:r>
-      <w:bookmarkEnd w:id="2"/>
+      <w:bookmarkEnd w:id="3"/>
       <w:proofErr w:type="spellEnd"/>
     </w:p>
     <w:p>
@@ -4075,7 +4077,7 @@
           <w:bCs/>
         </w:rPr>
       </w:pPr>
-      <w:bookmarkStart w:id="3" w:name="_Toc23498691"/>
+      <w:bookmarkStart w:id="4" w:name="_Toc23498691"/>
       <w:r>
         <w:rPr>
           <w:b/>
@@ -4091,7 +4093,7 @@
         </w:rPr>
         <w:t>Purpose</w:t>
       </w:r>
-      <w:bookmarkEnd w:id="3"/>
+      <w:bookmarkEnd w:id="4"/>
       <w:proofErr w:type="spellEnd"/>
     </w:p>
     <w:p>
@@ -4396,7 +4398,7 @@
           <w:bCs/>
         </w:rPr>
       </w:pPr>
-      <w:bookmarkStart w:id="4" w:name="_Toc23498692"/>
+      <w:bookmarkStart w:id="5" w:name="_Toc23498692"/>
       <w:r>
         <w:rPr>
           <w:b/>
@@ -4404,7 +4406,7 @@
         </w:rPr>
         <w:t>Goals</w:t>
       </w:r>
-      <w:bookmarkEnd w:id="4"/>
+      <w:bookmarkEnd w:id="5"/>
     </w:p>
     <w:p>
       <w:pPr>
@@ -4419,7 +4421,7 @@
         </w:rPr>
         <w:t xml:space="preserve">-[G1] The application must allow users to send reports of </w:t>
       </w:r>
-      <w:bookmarkStart w:id="5" w:name="__DdeLink__177_2695547706"/>
+      <w:bookmarkStart w:id="6" w:name="__DdeLink__177_2695547706"/>
       <w:r>
         <w:rPr>
           <w:lang w:val="en-US"/>
@@ -4458,7 +4460,7 @@
         </w:rPr>
         <w:t xml:space="preserve"> can send reports even if they aren’t in the position where the infraction occurred.</w:t>
       </w:r>
-      <w:bookmarkEnd w:id="5"/>
+      <w:bookmarkEnd w:id="6"/>
     </w:p>
     <w:p>
       <w:pPr>
@@ -4487,8 +4489,8 @@
         </w:rPr>
         <w:t xml:space="preserve">-[G3] The application must allow both end users and authorities to mine the information stored. </w:t>
       </w:r>
-      <w:bookmarkStart w:id="6" w:name="tw-target-text"/>
-      <w:bookmarkEnd w:id="6"/>
+      <w:bookmarkStart w:id="7" w:name="tw-target-text"/>
+      <w:bookmarkEnd w:id="7"/>
       <w:r>
         <w:rPr>
           <w:lang w:val="en-US"/>
@@ -4591,7 +4593,7 @@
           <w:bCs/>
         </w:rPr>
       </w:pPr>
-      <w:bookmarkStart w:id="7" w:name="_Toc23498693"/>
+      <w:bookmarkStart w:id="8" w:name="_Toc23498693"/>
       <w:r>
         <w:rPr>
           <w:b/>
@@ -4599,7 +4601,7 @@
         </w:rPr>
         <w:t>Scope</w:t>
       </w:r>
-      <w:bookmarkEnd w:id="7"/>
+      <w:bookmarkEnd w:id="8"/>
     </w:p>
     <w:p>
       <w:pPr>
@@ -5647,7 +5649,7 @@
           <w:bCs/>
         </w:rPr>
       </w:pPr>
-      <w:bookmarkStart w:id="8" w:name="_Toc23498694"/>
+      <w:bookmarkStart w:id="9" w:name="_Toc23498694"/>
       <w:proofErr w:type="spellStart"/>
       <w:r>
         <w:rPr>
@@ -5688,7 +5690,7 @@
         </w:rPr>
         <w:t>abbreviations</w:t>
       </w:r>
-      <w:bookmarkEnd w:id="8"/>
+      <w:bookmarkEnd w:id="9"/>
       <w:proofErr w:type="spellEnd"/>
     </w:p>
     <w:p>
@@ -5710,7 +5712,7 @@
           <w:bCs/>
         </w:rPr>
       </w:pPr>
-      <w:bookmarkStart w:id="9" w:name="_Toc23498695"/>
+      <w:bookmarkStart w:id="10" w:name="_Toc23498695"/>
       <w:proofErr w:type="spellStart"/>
       <w:r>
         <w:rPr>
@@ -5719,7 +5721,7 @@
         </w:rPr>
         <w:t>Definitions</w:t>
       </w:r>
-      <w:bookmarkEnd w:id="9"/>
+      <w:bookmarkEnd w:id="10"/>
       <w:proofErr w:type="spellEnd"/>
     </w:p>
     <w:p>
@@ -5806,7 +5808,7 @@
           <w:bCs/>
         </w:rPr>
       </w:pPr>
-      <w:bookmarkStart w:id="10" w:name="_Toc23498696"/>
+      <w:bookmarkStart w:id="11" w:name="_Toc23498696"/>
       <w:proofErr w:type="spellStart"/>
       <w:r>
         <w:rPr>
@@ -5815,7 +5817,7 @@
         </w:rPr>
         <w:t>Acronyms</w:t>
       </w:r>
-      <w:bookmarkEnd w:id="10"/>
+      <w:bookmarkEnd w:id="11"/>
       <w:proofErr w:type="spellEnd"/>
     </w:p>
     <w:p>
@@ -5930,7 +5932,7 @@
           <w:bCs/>
         </w:rPr>
       </w:pPr>
-      <w:bookmarkStart w:id="11" w:name="_Toc23498697"/>
+      <w:bookmarkStart w:id="12" w:name="_Toc23498697"/>
       <w:proofErr w:type="spellStart"/>
       <w:r>
         <w:rPr>
@@ -5939,7 +5941,7 @@
         </w:rPr>
         <w:t>Abbreviations</w:t>
       </w:r>
-      <w:bookmarkEnd w:id="11"/>
+      <w:bookmarkEnd w:id="12"/>
       <w:proofErr w:type="spellEnd"/>
     </w:p>
     <w:p>
@@ -6060,7 +6062,7 @@
           <w:bCs/>
         </w:rPr>
       </w:pPr>
-      <w:bookmarkStart w:id="12" w:name="_Toc23498698"/>
+      <w:bookmarkStart w:id="13" w:name="_Toc23498698"/>
       <w:proofErr w:type="spellStart"/>
       <w:r>
         <w:rPr>
@@ -6077,7 +6079,7 @@
         </w:rPr>
         <w:t xml:space="preserve"> history</w:t>
       </w:r>
-      <w:bookmarkEnd w:id="12"/>
+      <w:bookmarkEnd w:id="13"/>
     </w:p>
     <w:p>
       <w:pPr>
@@ -6129,7 +6131,7 @@
           <w:bCs/>
         </w:rPr>
       </w:pPr>
-      <w:bookmarkStart w:id="13" w:name="_Toc23498699"/>
+      <w:bookmarkStart w:id="14" w:name="_Toc23498699"/>
       <w:r>
         <w:rPr>
           <w:b/>
@@ -6145,7 +6147,7 @@
         </w:rPr>
         <w:t>documents</w:t>
       </w:r>
-      <w:bookmarkEnd w:id="13"/>
+      <w:bookmarkEnd w:id="14"/>
       <w:proofErr w:type="spellEnd"/>
     </w:p>
     <w:p>
@@ -6299,7 +6301,7 @@
           <w:bCs/>
         </w:rPr>
       </w:pPr>
-      <w:bookmarkStart w:id="14" w:name="_Toc23498700"/>
+      <w:bookmarkStart w:id="15" w:name="_Toc23498700"/>
       <w:proofErr w:type="spellStart"/>
       <w:r>
         <w:rPr>
@@ -6324,7 +6326,7 @@
         </w:rPr>
         <w:t>structure</w:t>
       </w:r>
-      <w:bookmarkEnd w:id="14"/>
+      <w:bookmarkEnd w:id="15"/>
       <w:proofErr w:type="spellEnd"/>
     </w:p>
     <w:p>
@@ -6699,7 +6701,7 @@
           <w:bCs/>
         </w:rPr>
       </w:pPr>
-      <w:bookmarkStart w:id="15" w:name="_Toc23498701"/>
+      <w:bookmarkStart w:id="16" w:name="_Toc23498701"/>
       <w:proofErr w:type="spellStart"/>
       <w:r>
         <w:rPr>
@@ -6724,7 +6726,7 @@
         </w:rPr>
         <w:t>Description</w:t>
       </w:r>
-      <w:bookmarkEnd w:id="15"/>
+      <w:bookmarkEnd w:id="16"/>
       <w:proofErr w:type="spellEnd"/>
     </w:p>
     <w:p>
@@ -6745,7 +6747,7 @@
           <w:bCs/>
         </w:rPr>
       </w:pPr>
-      <w:bookmarkStart w:id="16" w:name="_Toc23498702"/>
+      <w:bookmarkStart w:id="17" w:name="_Toc23498702"/>
       <w:r>
         <w:rPr>
           <w:b/>
@@ -6761,7 +6763,7 @@
         </w:rPr>
         <w:t>perspective</w:t>
       </w:r>
-      <w:bookmarkEnd w:id="16"/>
+      <w:bookmarkEnd w:id="17"/>
       <w:proofErr w:type="spellEnd"/>
     </w:p>
     <w:p>
@@ -8737,7 +8739,7 @@
           <w:bCs/>
         </w:rPr>
       </w:pPr>
-      <w:bookmarkStart w:id="17" w:name="_Toc23498703"/>
+      <w:bookmarkStart w:id="18" w:name="_Toc23498703"/>
       <w:r>
         <w:rPr>
           <w:b/>
@@ -8753,7 +8755,7 @@
         </w:rPr>
         <w:t>functions</w:t>
       </w:r>
-      <w:bookmarkEnd w:id="17"/>
+      <w:bookmarkEnd w:id="18"/>
       <w:proofErr w:type="spellEnd"/>
     </w:p>
     <w:p>
@@ -8858,7 +8860,7 @@
           <w:lang w:val="en-US"/>
         </w:rPr>
       </w:pPr>
-      <w:bookmarkStart w:id="18" w:name="_Toc23498704"/>
+      <w:bookmarkStart w:id="19" w:name="_Toc23498704"/>
       <w:r>
         <w:rPr>
           <w:b/>
@@ -8875,7 +8877,7 @@
         </w:rPr>
         <w:t xml:space="preserve"> management</w:t>
       </w:r>
-      <w:bookmarkEnd w:id="18"/>
+      <w:bookmarkEnd w:id="19"/>
     </w:p>
     <w:p>
       <w:pPr>
@@ -9356,7 +9358,7 @@
           <w:lang w:val="en-US"/>
         </w:rPr>
       </w:pPr>
-      <w:bookmarkStart w:id="19" w:name="_Toc23498705"/>
+      <w:bookmarkStart w:id="20" w:name="_Toc23498705"/>
       <w:r>
         <w:rPr>
           <w:b/>
@@ -9373,7 +9375,7 @@
         </w:rPr>
         <w:t>management</w:t>
       </w:r>
-      <w:bookmarkEnd w:id="19"/>
+      <w:bookmarkEnd w:id="20"/>
     </w:p>
     <w:p>
       <w:pPr>
@@ -9533,7 +9535,7 @@
           <w:lang w:val="en-US"/>
         </w:rPr>
       </w:pPr>
-      <w:bookmarkStart w:id="20" w:name="_Toc23498706"/>
+      <w:bookmarkStart w:id="21" w:name="_Toc23498706"/>
       <w:r>
         <w:rPr>
           <w:b/>
@@ -9550,7 +9552,7 @@
         </w:rPr>
         <w:t>management</w:t>
       </w:r>
-      <w:bookmarkEnd w:id="20"/>
+      <w:bookmarkEnd w:id="21"/>
     </w:p>
     <w:p>
       <w:pPr>
@@ -9827,7 +9829,7 @@
           <w:bCs/>
         </w:rPr>
       </w:pPr>
-      <w:bookmarkStart w:id="21" w:name="_Toc23498707"/>
+      <w:bookmarkStart w:id="22" w:name="_Toc23498707"/>
       <w:r>
         <w:rPr>
           <w:b/>
@@ -9843,7 +9845,7 @@
         </w:rPr>
         <w:t>characteristics</w:t>
       </w:r>
-      <w:bookmarkEnd w:id="21"/>
+      <w:bookmarkEnd w:id="22"/>
       <w:proofErr w:type="spellEnd"/>
     </w:p>
     <w:p>
@@ -10250,7 +10252,7 @@
           <w:bCs/>
         </w:rPr>
       </w:pPr>
-      <w:bookmarkStart w:id="22" w:name="_Toc23498708"/>
+      <w:bookmarkStart w:id="23" w:name="_Toc23498708"/>
       <w:proofErr w:type="spellStart"/>
       <w:r>
         <w:rPr>
@@ -10291,7 +10293,7 @@
         </w:rPr>
         <w:t>constraint</w:t>
       </w:r>
-      <w:bookmarkEnd w:id="22"/>
+      <w:bookmarkEnd w:id="23"/>
       <w:r>
         <w:rPr>
           <w:b/>
@@ -11000,7 +11002,7 @@
           <w:bCs/>
         </w:rPr>
       </w:pPr>
-      <w:bookmarkStart w:id="23" w:name="_Toc23498709"/>
+      <w:bookmarkStart w:id="24" w:name="_Toc23498709"/>
       <w:proofErr w:type="spellStart"/>
       <w:r>
         <w:rPr>
@@ -11025,7 +11027,7 @@
         </w:rPr>
         <w:t>Requirements</w:t>
       </w:r>
-      <w:bookmarkEnd w:id="23"/>
+      <w:bookmarkEnd w:id="24"/>
       <w:proofErr w:type="spellEnd"/>
     </w:p>
     <w:p>
@@ -11051,7 +11053,7 @@
           <w:bCs/>
         </w:rPr>
       </w:pPr>
-      <w:bookmarkStart w:id="24" w:name="_Toc23498710"/>
+      <w:bookmarkStart w:id="25" w:name="_Toc23498710"/>
       <w:proofErr w:type="spellStart"/>
       <w:r>
         <w:rPr>
@@ -11092,7 +11094,7 @@
         </w:rPr>
         <w:t>requirements</w:t>
       </w:r>
-      <w:bookmarkEnd w:id="24"/>
+      <w:bookmarkEnd w:id="25"/>
       <w:proofErr w:type="spellEnd"/>
     </w:p>
     <w:p>
@@ -11119,7 +11121,7 @@
           <w:bCs/>
         </w:rPr>
       </w:pPr>
-      <w:bookmarkStart w:id="25" w:name="_Toc23498711"/>
+      <w:bookmarkStart w:id="26" w:name="_Toc23498711"/>
       <w:r>
         <w:rPr>
           <w:b/>
@@ -11135,7 +11137,7 @@
         </w:rPr>
         <w:t>interfaces</w:t>
       </w:r>
-      <w:bookmarkEnd w:id="25"/>
+      <w:bookmarkEnd w:id="26"/>
       <w:proofErr w:type="spellEnd"/>
     </w:p>
     <w:p>
@@ -11206,8 +11208,6 @@
           <w:lang w:val="en-US"/>
         </w:rPr>
       </w:pPr>
-      <w:bookmarkStart w:id="26" w:name="_GoBack"/>
-      <w:bookmarkEnd w:id="26"/>
     </w:p>
     <w:p>
       <w:pPr>
@@ -12928,6 +12928,7 @@
                 <w:b w:val="0"/>
                 <w:lang w:eastAsia="it-IT"/>
               </w:rPr>
+              <w:lastRenderedPageBreak/>
               <w:t xml:space="preserve">Exit </w:t>
             </w:r>
             <w:proofErr w:type="spellStart"/>
@@ -18987,37 +18988,7 @@
               <w:rPr>
                 <w:lang w:val="en-US" w:eastAsia="it-IT"/>
               </w:rPr>
-              <w:t>download</w:t>
-            </w:r>
-            <w:r>
-              <w:rPr>
-                <w:lang w:val="en-US" w:eastAsia="it-IT"/>
-              </w:rPr>
-              <w:t xml:space="preserve"> by clicking on “</w:t>
-            </w:r>
-            <w:r>
-              <w:rPr>
-                <w:lang w:val="en-US" w:eastAsia="it-IT"/>
-              </w:rPr>
-              <w:t>DOWNLOAD</w:t>
-            </w:r>
-            <w:r>
-              <w:rPr>
-                <w:lang w:val="en-US" w:eastAsia="it-IT"/>
-              </w:rPr>
-              <w:t xml:space="preserve"> </w:t>
-            </w:r>
-            <w:r>
-              <w:rPr>
-                <w:lang w:val="en-US" w:eastAsia="it-IT"/>
-              </w:rPr>
-              <w:t>DATA</w:t>
-            </w:r>
-            <w:r>
-              <w:rPr>
-                <w:lang w:val="en-US" w:eastAsia="it-IT"/>
-              </w:rPr>
-              <w:t>”</w:t>
+              <w:t>download by clicking on “DOWNLOAD DATA”</w:t>
             </w:r>
             <w:r>
               <w:rPr>
@@ -19077,6 +19048,7 @@
                 <w:b w:val="0"/>
                 <w:lang w:eastAsia="it-IT"/>
               </w:rPr>
+              <w:lastRenderedPageBreak/>
               <w:t xml:space="preserve">Exit </w:t>
             </w:r>
             <w:proofErr w:type="spellStart"/>
@@ -25477,6 +25449,126 @@
       </w:tcPr>
     </w:tblStylePr>
   </w:style>
+  <w:style w:type="paragraph" w:styleId="Sommario4">
+    <w:name w:val="toc 4"/>
+    <w:basedOn w:val="Normale"/>
+    <w:next w:val="Normale"/>
+    <w:autoRedefine/>
+    <w:uiPriority w:val="39"/>
+    <w:unhideWhenUsed/>
+    <w:rsid w:val="00D93F35"/>
+    <w:pPr>
+      <w:spacing w:after="100" w:line="259" w:lineRule="auto"/>
+      <w:ind w:left="660"/>
+    </w:pPr>
+    <w:rPr>
+      <w:sz w:val="22"/>
+      <w:szCs w:val="22"/>
+      <w:lang w:eastAsia="it-IT"/>
+    </w:rPr>
+  </w:style>
+  <w:style w:type="paragraph" w:styleId="Sommario5">
+    <w:name w:val="toc 5"/>
+    <w:basedOn w:val="Normale"/>
+    <w:next w:val="Normale"/>
+    <w:autoRedefine/>
+    <w:uiPriority w:val="39"/>
+    <w:unhideWhenUsed/>
+    <w:rsid w:val="00D93F35"/>
+    <w:pPr>
+      <w:spacing w:after="100" w:line="259" w:lineRule="auto"/>
+      <w:ind w:left="880"/>
+    </w:pPr>
+    <w:rPr>
+      <w:sz w:val="22"/>
+      <w:szCs w:val="22"/>
+      <w:lang w:eastAsia="it-IT"/>
+    </w:rPr>
+  </w:style>
+  <w:style w:type="paragraph" w:styleId="Sommario6">
+    <w:name w:val="toc 6"/>
+    <w:basedOn w:val="Normale"/>
+    <w:next w:val="Normale"/>
+    <w:autoRedefine/>
+    <w:uiPriority w:val="39"/>
+    <w:unhideWhenUsed/>
+    <w:rsid w:val="00D93F35"/>
+    <w:pPr>
+      <w:spacing w:after="100" w:line="259" w:lineRule="auto"/>
+      <w:ind w:left="1100"/>
+    </w:pPr>
+    <w:rPr>
+      <w:sz w:val="22"/>
+      <w:szCs w:val="22"/>
+      <w:lang w:eastAsia="it-IT"/>
+    </w:rPr>
+  </w:style>
+  <w:style w:type="paragraph" w:styleId="Sommario7">
+    <w:name w:val="toc 7"/>
+    <w:basedOn w:val="Normale"/>
+    <w:next w:val="Normale"/>
+    <w:autoRedefine/>
+    <w:uiPriority w:val="39"/>
+    <w:unhideWhenUsed/>
+    <w:rsid w:val="00D93F35"/>
+    <w:pPr>
+      <w:spacing w:after="100" w:line="259" w:lineRule="auto"/>
+      <w:ind w:left="1320"/>
+    </w:pPr>
+    <w:rPr>
+      <w:sz w:val="22"/>
+      <w:szCs w:val="22"/>
+      <w:lang w:eastAsia="it-IT"/>
+    </w:rPr>
+  </w:style>
+  <w:style w:type="paragraph" w:styleId="Sommario8">
+    <w:name w:val="toc 8"/>
+    <w:basedOn w:val="Normale"/>
+    <w:next w:val="Normale"/>
+    <w:autoRedefine/>
+    <w:uiPriority w:val="39"/>
+    <w:unhideWhenUsed/>
+    <w:rsid w:val="00D93F35"/>
+    <w:pPr>
+      <w:spacing w:after="100" w:line="259" w:lineRule="auto"/>
+      <w:ind w:left="1540"/>
+    </w:pPr>
+    <w:rPr>
+      <w:sz w:val="22"/>
+      <w:szCs w:val="22"/>
+      <w:lang w:eastAsia="it-IT"/>
+    </w:rPr>
+  </w:style>
+  <w:style w:type="paragraph" w:styleId="Sommario9">
+    <w:name w:val="toc 9"/>
+    <w:basedOn w:val="Normale"/>
+    <w:next w:val="Normale"/>
+    <w:autoRedefine/>
+    <w:uiPriority w:val="39"/>
+    <w:unhideWhenUsed/>
+    <w:rsid w:val="00D93F35"/>
+    <w:pPr>
+      <w:spacing w:after="100" w:line="259" w:lineRule="auto"/>
+      <w:ind w:left="1760"/>
+    </w:pPr>
+    <w:rPr>
+      <w:sz w:val="22"/>
+      <w:szCs w:val="22"/>
+      <w:lang w:eastAsia="it-IT"/>
+    </w:rPr>
+  </w:style>
+  <w:style w:type="character" w:styleId="Menzionenonrisolta">
+    <w:name w:val="Unresolved Mention"/>
+    <w:basedOn w:val="Carpredefinitoparagrafo"/>
+    <w:uiPriority w:val="99"/>
+    <w:semiHidden/>
+    <w:unhideWhenUsed/>
+    <w:rsid w:val="00D93F35"/>
+    <w:rPr>
+      <w:color w:val="605E5C"/>
+      <w:shd w:val="clear" w:color="auto" w:fill="E1DFDD"/>
+    </w:rPr>
+  </w:style>
 </w:styles>
 </file>
 
@@ -25630,6 +25722,7 @@
   <w:rsids>
     <w:rsidRoot w:val="00991767"/>
     <w:rsid w:val="000B06CA"/>
+    <w:rsid w:val="0019230C"/>
     <w:rsid w:val="00683077"/>
     <w:rsid w:val="00991767"/>
     <w:rsid w:val="009A4B30"/>
@@ -26424,7 +26517,7 @@
 </file>
 
 <file path=customXml/itemProps1.xml><?xml version="1.0" encoding="utf-8"?>
-<ds:datastoreItem xmlns:ds="http://schemas.openxmlformats.org/officeDocument/2006/customXml" ds:itemID="{91B526D0-11F8-40FF-95A8-79DB67A82578}">
+<ds:datastoreItem xmlns:ds="http://schemas.openxmlformats.org/officeDocument/2006/customXml" ds:itemID="{7D0B65F7-E9D1-4B16-B681-388D6EC2FBE3}">
   <ds:schemaRefs>
     <ds:schemaRef ds:uri="http://schemas.openxmlformats.org/officeDocument/2006/bibliography"/>
   </ds:schemaRefs>

</xml_diff>